<commit_message>
Merged PR 500: V3.2.1 Beta 1
Create the first public beta

Related work items: #915
</commit_message>
<xml_diff>
--- a/docs/Chem4Word-Version3-2-Technical-Manual.docx
+++ b/docs/Chem4Word-Version3-2-Technical-Manual.docx
@@ -1,6 +1,6 @@
 
 <file path=word/document.xml><?xml version="1.0" encoding="utf-8"?>
-<w:document xmlns:wpc="http://schemas.microsoft.com/office/word/2010/wordprocessingCanvas" xmlns:cx="http://schemas.microsoft.com/office/drawing/2014/chartex" xmlns:cx1="http://schemas.microsoft.com/office/drawing/2015/9/8/chartex" xmlns:cx2="http://schemas.microsoft.com/office/drawing/2015/10/21/chartex" xmlns:cx3="http://schemas.microsoft.com/office/drawing/2016/5/9/chartex" xmlns:cx4="http://schemas.microsoft.com/office/drawing/2016/5/10/chartex" xmlns:cx5="http://schemas.microsoft.com/office/drawing/2016/5/11/chartex" xmlns:cx6="http://schemas.microsoft.com/office/drawing/2016/5/12/chartex" xmlns:cx7="http://schemas.microsoft.com/office/drawing/2016/5/13/chartex" xmlns:cx8="http://schemas.microsoft.com/office/drawing/2016/5/14/chartex" xmlns:mc="http://schemas.openxmlformats.org/markup-compatibility/2006" xmlns:aink="http://schemas.microsoft.com/office/drawing/2016/ink" xmlns:am3d="http://schemas.microsoft.com/office/drawing/2017/model3d" xmlns:o="urn:schemas-microsoft-com:office:office" xmlns:r="http://schemas.openxmlformats.org/officeDocument/2006/relationships" xmlns:m="http://schemas.openxmlformats.org/officeDocument/2006/math" xmlns:v="urn:schemas-microsoft-com:vml" xmlns:wp14="http://schemas.microsoft.com/office/word/2010/wordprocessingDrawing" xmlns:wp="http://schemas.openxmlformats.org/drawingml/2006/wordprocessingDrawing" xmlns:w10="urn:schemas-microsoft-com:office:word" xmlns:w="http://schemas.openxmlformats.org/wordprocessingml/2006/main" xmlns:w14="http://schemas.microsoft.com/office/word/2010/wordml" xmlns:w15="http://schemas.microsoft.com/office/word/2012/wordml" xmlns:w16cid="http://schemas.microsoft.com/office/word/2016/wordml/cid" xmlns:w16se="http://schemas.microsoft.com/office/word/2015/wordml/symex" xmlns:wpg="http://schemas.microsoft.com/office/word/2010/wordprocessingGroup" xmlns:wpi="http://schemas.microsoft.com/office/word/2010/wordprocessingInk" xmlns:wne="http://schemas.microsoft.com/office/word/2006/wordml" xmlns:wps="http://schemas.microsoft.com/office/word/2010/wordprocessingShape" mc:Ignorable="w14 w15 w16se w16cid wp14">
+<w:document xmlns:wpc="http://schemas.microsoft.com/office/word/2010/wordprocessingCanvas" xmlns:cx="http://schemas.microsoft.com/office/drawing/2014/chartex" xmlns:cx1="http://schemas.microsoft.com/office/drawing/2015/9/8/chartex" xmlns:cx2="http://schemas.microsoft.com/office/drawing/2015/10/21/chartex" xmlns:cx3="http://schemas.microsoft.com/office/drawing/2016/5/9/chartex" xmlns:cx4="http://schemas.microsoft.com/office/drawing/2016/5/10/chartex" xmlns:cx5="http://schemas.microsoft.com/office/drawing/2016/5/11/chartex" xmlns:cx6="http://schemas.microsoft.com/office/drawing/2016/5/12/chartex" xmlns:cx7="http://schemas.microsoft.com/office/drawing/2016/5/13/chartex" xmlns:cx8="http://schemas.microsoft.com/office/drawing/2016/5/14/chartex" xmlns:mc="http://schemas.openxmlformats.org/markup-compatibility/2006" xmlns:aink="http://schemas.microsoft.com/office/drawing/2016/ink" xmlns:am3d="http://schemas.microsoft.com/office/drawing/2017/model3d" xmlns:o="urn:schemas-microsoft-com:office:office" xmlns:r="http://schemas.openxmlformats.org/officeDocument/2006/relationships" xmlns:m="http://schemas.openxmlformats.org/officeDocument/2006/math" xmlns:v="urn:schemas-microsoft-com:vml" xmlns:wp14="http://schemas.microsoft.com/office/word/2010/wordprocessingDrawing" xmlns:wp="http://schemas.openxmlformats.org/drawingml/2006/wordprocessingDrawing" xmlns:w10="urn:schemas-microsoft-com:office:word" xmlns:w="http://schemas.openxmlformats.org/wordprocessingml/2006/main" xmlns:w14="http://schemas.microsoft.com/office/word/2010/wordml" xmlns:w15="http://schemas.microsoft.com/office/word/2012/wordml" xmlns:w16cex="http://schemas.microsoft.com/office/word/2018/wordml/cex" xmlns:w16cid="http://schemas.microsoft.com/office/word/2016/wordml/cid" xmlns:w16="http://schemas.microsoft.com/office/word/2018/wordml" xmlns:w16sdtdh="http://schemas.microsoft.com/office/word/2020/wordml/sdtdatahash" xmlns:w16se="http://schemas.microsoft.com/office/word/2015/wordml/symex" xmlns:wpg="http://schemas.microsoft.com/office/word/2010/wordprocessingGroup" xmlns:wpi="http://schemas.microsoft.com/office/word/2010/wordprocessingInk" xmlns:wne="http://schemas.microsoft.com/office/word/2006/wordml" xmlns:wps="http://schemas.microsoft.com/office/word/2010/wordprocessingShape" mc:Ignorable="w14 w15 w16se w16cid w16 w16cex w16sdtdh wp14">
   <w:body>
     <w:p>
       <w:pPr>
@@ -182,8 +182,6 @@
         </w:rPr>
         <w:t>2</w:t>
       </w:r>
-      <w:bookmarkStart w:id="1" w:name="_GoBack"/>
-      <w:bookmarkEnd w:id="1"/>
     </w:p>
     <w:p/>
     <w:p>
@@ -471,36 +469,36 @@
       <w:pPr>
         <w:pStyle w:val="Heading1"/>
       </w:pPr>
-      <w:bookmarkStart w:id="2" w:name="_Toc495521122"/>
+      <w:bookmarkStart w:id="1" w:name="_Toc495521122"/>
       <w:r>
         <w:lastRenderedPageBreak/>
         <w:t>Introduction</w:t>
       </w:r>
+      <w:bookmarkEnd w:id="1"/>
+    </w:p>
+    <w:p>
+      <w:pPr>
+        <w:pStyle w:val="BodyText"/>
+      </w:pPr>
+      <w:r>
+        <w:t>This document is intended to help users integrate documents produced by the</w:t>
+      </w:r>
+      <w:r>
+        <w:t xml:space="preserve"> Chemistry Add-in </w:t>
+      </w:r>
+      <w:r>
+        <w:t>for Microsoft Word into other systems such as SharePoint.</w:t>
+      </w:r>
+    </w:p>
+    <w:p>
+      <w:pPr>
+        <w:pStyle w:val="Heading1"/>
+      </w:pPr>
+      <w:bookmarkStart w:id="2" w:name="_Toc495521123"/>
+      <w:r>
+        <w:t>Storage Model</w:t>
+      </w:r>
       <w:bookmarkEnd w:id="2"/>
-    </w:p>
-    <w:p>
-      <w:pPr>
-        <w:pStyle w:val="BodyText"/>
-      </w:pPr>
-      <w:r>
-        <w:t>This document is intended to help users integrate documents produced by the</w:t>
-      </w:r>
-      <w:r>
-        <w:t xml:space="preserve"> Chemistry Add-in </w:t>
-      </w:r>
-      <w:r>
-        <w:t>for Microsoft Word into other systems such as SharePoint.</w:t>
-      </w:r>
-    </w:p>
-    <w:p>
-      <w:pPr>
-        <w:pStyle w:val="Heading1"/>
-      </w:pPr>
-      <w:bookmarkStart w:id="3" w:name="_Toc495521123"/>
-      <w:r>
-        <w:t>Storage Model</w:t>
-      </w:r>
-      <w:bookmarkEnd w:id="3"/>
     </w:p>
     <w:p>
       <w:pPr>
@@ -538,7 +536,7 @@
           <v:shape id="_x0000_i1025" type="#_x0000_t75" style="width:444pt;height:232.5pt" o:ole="">
             <v:imagedata r:id="rId9" o:title=""/>
           </v:shape>
-          <o:OLEObject Type="Embed" ProgID="Visio.Drawing.15" ShapeID="_x0000_i1025" DrawAspect="Content" ObjectID="_1664272913" r:id="rId10"/>
+          <o:OLEObject Type="Embed" ProgID="Visio.Drawing.15" ShapeID="_x0000_i1025" DrawAspect="Content" ObjectID="_1707547585" r:id="rId10"/>
         </w:object>
       </w:r>
     </w:p>
@@ -631,12 +629,12 @@
       <w:pPr>
         <w:pStyle w:val="Heading1"/>
       </w:pPr>
-      <w:bookmarkStart w:id="4" w:name="_Toc495521124"/>
+      <w:bookmarkStart w:id="3" w:name="_Toc495521124"/>
       <w:r>
         <w:lastRenderedPageBreak/>
         <w:t>Appendix A – Sample code</w:t>
       </w:r>
-      <w:bookmarkEnd w:id="4"/>
+      <w:bookmarkEnd w:id="3"/>
     </w:p>
     <w:p>
       <w:r>
@@ -4544,7 +4542,7 @@
 </file>
 
 <file path=word/endnotes.xml><?xml version="1.0" encoding="utf-8"?>
-<w:endnotes xmlns:wpc="http://schemas.microsoft.com/office/word/2010/wordprocessingCanvas" xmlns:cx="http://schemas.microsoft.com/office/drawing/2014/chartex" xmlns:cx1="http://schemas.microsoft.com/office/drawing/2015/9/8/chartex" xmlns:cx2="http://schemas.microsoft.com/office/drawing/2015/10/21/chartex" xmlns:cx3="http://schemas.microsoft.com/office/drawing/2016/5/9/chartex" xmlns:cx4="http://schemas.microsoft.com/office/drawing/2016/5/10/chartex" xmlns:cx5="http://schemas.microsoft.com/office/drawing/2016/5/11/chartex" xmlns:cx6="http://schemas.microsoft.com/office/drawing/2016/5/12/chartex" xmlns:cx7="http://schemas.microsoft.com/office/drawing/2016/5/13/chartex" xmlns:cx8="http://schemas.microsoft.com/office/drawing/2016/5/14/chartex" xmlns:mc="http://schemas.openxmlformats.org/markup-compatibility/2006" xmlns:aink="http://schemas.microsoft.com/office/drawing/2016/ink" xmlns:am3d="http://schemas.microsoft.com/office/drawing/2017/model3d" xmlns:o="urn:schemas-microsoft-com:office:office" xmlns:r="http://schemas.openxmlformats.org/officeDocument/2006/relationships" xmlns:m="http://schemas.openxmlformats.org/officeDocument/2006/math" xmlns:v="urn:schemas-microsoft-com:vml" xmlns:wp14="http://schemas.microsoft.com/office/word/2010/wordprocessingDrawing" xmlns:wp="http://schemas.openxmlformats.org/drawingml/2006/wordprocessingDrawing" xmlns:w10="urn:schemas-microsoft-com:office:word" xmlns:w="http://schemas.openxmlformats.org/wordprocessingml/2006/main" xmlns:w14="http://schemas.microsoft.com/office/word/2010/wordml" xmlns:w15="http://schemas.microsoft.com/office/word/2012/wordml" xmlns:w16cid="http://schemas.microsoft.com/office/word/2016/wordml/cid" xmlns:w16se="http://schemas.microsoft.com/office/word/2015/wordml/symex" xmlns:wpg="http://schemas.microsoft.com/office/word/2010/wordprocessingGroup" xmlns:wpi="http://schemas.microsoft.com/office/word/2010/wordprocessingInk" xmlns:wne="http://schemas.microsoft.com/office/word/2006/wordml" xmlns:wps="http://schemas.microsoft.com/office/word/2010/wordprocessingShape" mc:Ignorable="w14 w15 w16se w16cid wp14">
+<w:endnotes xmlns:wpc="http://schemas.microsoft.com/office/word/2010/wordprocessingCanvas" xmlns:cx="http://schemas.microsoft.com/office/drawing/2014/chartex" xmlns:cx1="http://schemas.microsoft.com/office/drawing/2015/9/8/chartex" xmlns:cx2="http://schemas.microsoft.com/office/drawing/2015/10/21/chartex" xmlns:cx3="http://schemas.microsoft.com/office/drawing/2016/5/9/chartex" xmlns:cx4="http://schemas.microsoft.com/office/drawing/2016/5/10/chartex" xmlns:cx5="http://schemas.microsoft.com/office/drawing/2016/5/11/chartex" xmlns:cx6="http://schemas.microsoft.com/office/drawing/2016/5/12/chartex" xmlns:cx7="http://schemas.microsoft.com/office/drawing/2016/5/13/chartex" xmlns:cx8="http://schemas.microsoft.com/office/drawing/2016/5/14/chartex" xmlns:mc="http://schemas.openxmlformats.org/markup-compatibility/2006" xmlns:aink="http://schemas.microsoft.com/office/drawing/2016/ink" xmlns:am3d="http://schemas.microsoft.com/office/drawing/2017/model3d" xmlns:o="urn:schemas-microsoft-com:office:office" xmlns:r="http://schemas.openxmlformats.org/officeDocument/2006/relationships" xmlns:m="http://schemas.openxmlformats.org/officeDocument/2006/math" xmlns:v="urn:schemas-microsoft-com:vml" xmlns:wp14="http://schemas.microsoft.com/office/word/2010/wordprocessingDrawing" xmlns:wp="http://schemas.openxmlformats.org/drawingml/2006/wordprocessingDrawing" xmlns:w10="urn:schemas-microsoft-com:office:word" xmlns:w="http://schemas.openxmlformats.org/wordprocessingml/2006/main" xmlns:w14="http://schemas.microsoft.com/office/word/2010/wordml" xmlns:w15="http://schemas.microsoft.com/office/word/2012/wordml" xmlns:w16cex="http://schemas.microsoft.com/office/word/2018/wordml/cex" xmlns:w16cid="http://schemas.microsoft.com/office/word/2016/wordml/cid" xmlns:w16="http://schemas.microsoft.com/office/word/2018/wordml" xmlns:w16sdtdh="http://schemas.microsoft.com/office/word/2020/wordml/sdtdatahash" xmlns:w16se="http://schemas.microsoft.com/office/word/2015/wordml/symex" xmlns:wpg="http://schemas.microsoft.com/office/word/2010/wordprocessingGroup" xmlns:wpi="http://schemas.microsoft.com/office/word/2010/wordprocessingInk" xmlns:wne="http://schemas.microsoft.com/office/word/2006/wordml" xmlns:wps="http://schemas.microsoft.com/office/word/2010/wordprocessingShape" mc:Ignorable="w14 w15 w16se w16cid w16 w16cex w16sdtdh wp14">
   <w:endnote w:type="separator" w:id="-1">
     <w:p>
       <w:pPr>
@@ -4576,7 +4574,7 @@
 </file>
 
 <file path=word/footnotes.xml><?xml version="1.0" encoding="utf-8"?>
-<w:footnotes xmlns:wpc="http://schemas.microsoft.com/office/word/2010/wordprocessingCanvas" xmlns:cx="http://schemas.microsoft.com/office/drawing/2014/chartex" xmlns:cx1="http://schemas.microsoft.com/office/drawing/2015/9/8/chartex" xmlns:cx2="http://schemas.microsoft.com/office/drawing/2015/10/21/chartex" xmlns:cx3="http://schemas.microsoft.com/office/drawing/2016/5/9/chartex" xmlns:cx4="http://schemas.microsoft.com/office/drawing/2016/5/10/chartex" xmlns:cx5="http://schemas.microsoft.com/office/drawing/2016/5/11/chartex" xmlns:cx6="http://schemas.microsoft.com/office/drawing/2016/5/12/chartex" xmlns:cx7="http://schemas.microsoft.com/office/drawing/2016/5/13/chartex" xmlns:cx8="http://schemas.microsoft.com/office/drawing/2016/5/14/chartex" xmlns:mc="http://schemas.openxmlformats.org/markup-compatibility/2006" xmlns:aink="http://schemas.microsoft.com/office/drawing/2016/ink" xmlns:am3d="http://schemas.microsoft.com/office/drawing/2017/model3d" xmlns:o="urn:schemas-microsoft-com:office:office" xmlns:r="http://schemas.openxmlformats.org/officeDocument/2006/relationships" xmlns:m="http://schemas.openxmlformats.org/officeDocument/2006/math" xmlns:v="urn:schemas-microsoft-com:vml" xmlns:wp14="http://schemas.microsoft.com/office/word/2010/wordprocessingDrawing" xmlns:wp="http://schemas.openxmlformats.org/drawingml/2006/wordprocessingDrawing" xmlns:w10="urn:schemas-microsoft-com:office:word" xmlns:w="http://schemas.openxmlformats.org/wordprocessingml/2006/main" xmlns:w14="http://schemas.microsoft.com/office/word/2010/wordml" xmlns:w15="http://schemas.microsoft.com/office/word/2012/wordml" xmlns:w16cid="http://schemas.microsoft.com/office/word/2016/wordml/cid" xmlns:w16se="http://schemas.microsoft.com/office/word/2015/wordml/symex" xmlns:wpg="http://schemas.microsoft.com/office/word/2010/wordprocessingGroup" xmlns:wpi="http://schemas.microsoft.com/office/word/2010/wordprocessingInk" xmlns:wne="http://schemas.microsoft.com/office/word/2006/wordml" xmlns:wps="http://schemas.microsoft.com/office/word/2010/wordprocessingShape" mc:Ignorable="w14 w15 w16se w16cid wp14">
+<w:footnotes xmlns:wpc="http://schemas.microsoft.com/office/word/2010/wordprocessingCanvas" xmlns:cx="http://schemas.microsoft.com/office/drawing/2014/chartex" xmlns:cx1="http://schemas.microsoft.com/office/drawing/2015/9/8/chartex" xmlns:cx2="http://schemas.microsoft.com/office/drawing/2015/10/21/chartex" xmlns:cx3="http://schemas.microsoft.com/office/drawing/2016/5/9/chartex" xmlns:cx4="http://schemas.microsoft.com/office/drawing/2016/5/10/chartex" xmlns:cx5="http://schemas.microsoft.com/office/drawing/2016/5/11/chartex" xmlns:cx6="http://schemas.microsoft.com/office/drawing/2016/5/12/chartex" xmlns:cx7="http://schemas.microsoft.com/office/drawing/2016/5/13/chartex" xmlns:cx8="http://schemas.microsoft.com/office/drawing/2016/5/14/chartex" xmlns:mc="http://schemas.openxmlformats.org/markup-compatibility/2006" xmlns:aink="http://schemas.microsoft.com/office/drawing/2016/ink" xmlns:am3d="http://schemas.microsoft.com/office/drawing/2017/model3d" xmlns:o="urn:schemas-microsoft-com:office:office" xmlns:r="http://schemas.openxmlformats.org/officeDocument/2006/relationships" xmlns:m="http://schemas.openxmlformats.org/officeDocument/2006/math" xmlns:v="urn:schemas-microsoft-com:vml" xmlns:wp14="http://schemas.microsoft.com/office/word/2010/wordprocessingDrawing" xmlns:wp="http://schemas.openxmlformats.org/drawingml/2006/wordprocessingDrawing" xmlns:w10="urn:schemas-microsoft-com:office:word" xmlns:w="http://schemas.openxmlformats.org/wordprocessingml/2006/main" xmlns:w14="http://schemas.microsoft.com/office/word/2010/wordml" xmlns:w15="http://schemas.microsoft.com/office/word/2012/wordml" xmlns:w16cex="http://schemas.microsoft.com/office/word/2018/wordml/cex" xmlns:w16cid="http://schemas.microsoft.com/office/word/2016/wordml/cid" xmlns:w16="http://schemas.microsoft.com/office/word/2018/wordml" xmlns:w16sdtdh="http://schemas.microsoft.com/office/word/2020/wordml/sdtdatahash" xmlns:w16se="http://schemas.microsoft.com/office/word/2015/wordml/symex" xmlns:wpg="http://schemas.microsoft.com/office/word/2010/wordprocessingGroup" xmlns:wpi="http://schemas.microsoft.com/office/word/2010/wordprocessingInk" xmlns:wne="http://schemas.microsoft.com/office/word/2006/wordml" xmlns:wps="http://schemas.microsoft.com/office/word/2010/wordprocessingShape" mc:Ignorable="w14 w15 w16se w16cid w16 w16cex w16sdtdh wp14">
   <w:footnote w:type="separator" w:id="-1">
     <w:p>
       <w:pPr>
@@ -4627,7 +4625,7 @@
 </file>
 
 <file path=word/numbering.xml><?xml version="1.0" encoding="utf-8"?>
-<w:numbering xmlns:wpc="http://schemas.microsoft.com/office/word/2010/wordprocessingCanvas" xmlns:cx="http://schemas.microsoft.com/office/drawing/2014/chartex" xmlns:cx1="http://schemas.microsoft.com/office/drawing/2015/9/8/chartex" xmlns:cx2="http://schemas.microsoft.com/office/drawing/2015/10/21/chartex" xmlns:cx3="http://schemas.microsoft.com/office/drawing/2016/5/9/chartex" xmlns:cx4="http://schemas.microsoft.com/office/drawing/2016/5/10/chartex" xmlns:cx5="http://schemas.microsoft.com/office/drawing/2016/5/11/chartex" xmlns:cx6="http://schemas.microsoft.com/office/drawing/2016/5/12/chartex" xmlns:cx7="http://schemas.microsoft.com/office/drawing/2016/5/13/chartex" xmlns:cx8="http://schemas.microsoft.com/office/drawing/2016/5/14/chartex" xmlns:mc="http://schemas.openxmlformats.org/markup-compatibility/2006" xmlns:aink="http://schemas.microsoft.com/office/drawing/2016/ink" xmlns:am3d="http://schemas.microsoft.com/office/drawing/2017/model3d" xmlns:o="urn:schemas-microsoft-com:office:office" xmlns:r="http://schemas.openxmlformats.org/officeDocument/2006/relationships" xmlns:m="http://schemas.openxmlformats.org/officeDocument/2006/math" xmlns:v="urn:schemas-microsoft-com:vml" xmlns:wp14="http://schemas.microsoft.com/office/word/2010/wordprocessingDrawing" xmlns:wp="http://schemas.openxmlformats.org/drawingml/2006/wordprocessingDrawing" xmlns:w10="urn:schemas-microsoft-com:office:word" xmlns:w="http://schemas.openxmlformats.org/wordprocessingml/2006/main" xmlns:w14="http://schemas.microsoft.com/office/word/2010/wordml" xmlns:w15="http://schemas.microsoft.com/office/word/2012/wordml" xmlns:w16cid="http://schemas.microsoft.com/office/word/2016/wordml/cid" xmlns:w16se="http://schemas.microsoft.com/office/word/2015/wordml/symex" xmlns:wpg="http://schemas.microsoft.com/office/word/2010/wordprocessingGroup" xmlns:wpi="http://schemas.microsoft.com/office/word/2010/wordprocessingInk" xmlns:wne="http://schemas.microsoft.com/office/word/2006/wordml" xmlns:wps="http://schemas.microsoft.com/office/word/2010/wordprocessingShape" mc:Ignorable="w14 w15 w16se w16cid wp14">
+<w:numbering xmlns:wpc="http://schemas.microsoft.com/office/word/2010/wordprocessingCanvas" xmlns:cx="http://schemas.microsoft.com/office/drawing/2014/chartex" xmlns:cx1="http://schemas.microsoft.com/office/drawing/2015/9/8/chartex" xmlns:cx2="http://schemas.microsoft.com/office/drawing/2015/10/21/chartex" xmlns:cx3="http://schemas.microsoft.com/office/drawing/2016/5/9/chartex" xmlns:cx4="http://schemas.microsoft.com/office/drawing/2016/5/10/chartex" xmlns:cx5="http://schemas.microsoft.com/office/drawing/2016/5/11/chartex" xmlns:cx6="http://schemas.microsoft.com/office/drawing/2016/5/12/chartex" xmlns:cx7="http://schemas.microsoft.com/office/drawing/2016/5/13/chartex" xmlns:cx8="http://schemas.microsoft.com/office/drawing/2016/5/14/chartex" xmlns:mc="http://schemas.openxmlformats.org/markup-compatibility/2006" xmlns:aink="http://schemas.microsoft.com/office/drawing/2016/ink" xmlns:am3d="http://schemas.microsoft.com/office/drawing/2017/model3d" xmlns:o="urn:schemas-microsoft-com:office:office" xmlns:r="http://schemas.openxmlformats.org/officeDocument/2006/relationships" xmlns:m="http://schemas.openxmlformats.org/officeDocument/2006/math" xmlns:v="urn:schemas-microsoft-com:vml" xmlns:wp14="http://schemas.microsoft.com/office/word/2010/wordprocessingDrawing" xmlns:wp="http://schemas.openxmlformats.org/drawingml/2006/wordprocessingDrawing" xmlns:w10="urn:schemas-microsoft-com:office:word" xmlns:w="http://schemas.openxmlformats.org/wordprocessingml/2006/main" xmlns:w14="http://schemas.microsoft.com/office/word/2010/wordml" xmlns:w15="http://schemas.microsoft.com/office/word/2012/wordml" xmlns:w16cex="http://schemas.microsoft.com/office/word/2018/wordml/cex" xmlns:w16cid="http://schemas.microsoft.com/office/word/2016/wordml/cid" xmlns:w16="http://schemas.microsoft.com/office/word/2018/wordml" xmlns:w16sdtdh="http://schemas.microsoft.com/office/word/2020/wordml/sdtdatahash" xmlns:w16se="http://schemas.microsoft.com/office/word/2015/wordml/symex" xmlns:wpg="http://schemas.microsoft.com/office/word/2010/wordprocessingGroup" xmlns:wpi="http://schemas.microsoft.com/office/word/2010/wordprocessingInk" xmlns:wne="http://schemas.microsoft.com/office/word/2006/wordml" xmlns:wps="http://schemas.microsoft.com/office/word/2010/wordprocessingShape" mc:Ignorable="w14 w15 w16se w16cid w16 w16cex w16sdtdh wp14">
   <w:abstractNum w:abstractNumId="0" w15:restartNumberingAfterBreak="0">
     <w:nsid w:val="545A5134"/>
     <w:multiLevelType w:val="hybridMultilevel"/>
@@ -4892,7 +4890,7 @@
 </file>
 
 <file path=word/styles.xml><?xml version="1.0" encoding="utf-8"?>
-<w:styles xmlns:mc="http://schemas.openxmlformats.org/markup-compatibility/2006" xmlns:r="http://schemas.openxmlformats.org/officeDocument/2006/relationships" xmlns:w="http://schemas.openxmlformats.org/wordprocessingml/2006/main" xmlns:w14="http://schemas.microsoft.com/office/word/2010/wordml" xmlns:w15="http://schemas.microsoft.com/office/word/2012/wordml" xmlns:w16cid="http://schemas.microsoft.com/office/word/2016/wordml/cid" xmlns:w16se="http://schemas.microsoft.com/office/word/2015/wordml/symex" mc:Ignorable="w14 w15 w16se w16cid">
+<w:styles xmlns:mc="http://schemas.openxmlformats.org/markup-compatibility/2006" xmlns:r="http://schemas.openxmlformats.org/officeDocument/2006/relationships" xmlns:w="http://schemas.openxmlformats.org/wordprocessingml/2006/main" xmlns:w14="http://schemas.microsoft.com/office/word/2010/wordml" xmlns:w15="http://schemas.microsoft.com/office/word/2012/wordml" xmlns:w16cex="http://schemas.microsoft.com/office/word/2018/wordml/cex" xmlns:w16cid="http://schemas.microsoft.com/office/word/2016/wordml/cid" xmlns:w16="http://schemas.microsoft.com/office/word/2018/wordml" xmlns:w16sdtdh="http://schemas.microsoft.com/office/word/2020/wordml/sdtdatahash" xmlns:w16se="http://schemas.microsoft.com/office/word/2015/wordml/symex" mc:Ignorable="w14 w15 w16se w16cid w16 w16cex w16sdtdh">
   <w:docDefaults>
     <w:rPrDefault>
       <w:rPr>
@@ -5063,7 +5061,7 @@
     <w:lsdException w:name="Table Web 2" w:semiHidden="1" w:unhideWhenUsed="1"/>
     <w:lsdException w:name="Table Web 3" w:semiHidden="1" w:unhideWhenUsed="1"/>
     <w:lsdException w:name="Balloon Text" w:semiHidden="1" w:unhideWhenUsed="1"/>
-    <w:lsdException w:name="Table Grid" w:semiHidden="1" w:uiPriority="39" w:unhideWhenUsed="1"/>
+    <w:lsdException w:name="Table Grid" w:uiPriority="39"/>
     <w:lsdException w:name="Table Theme" w:semiHidden="1" w:unhideWhenUsed="1"/>
     <w:lsdException w:name="Placeholder Text" w:semiHidden="1"/>
     <w:lsdException w:name="No Spacing" w:uiPriority="1" w:qFormat="1"/>

</xml_diff>